<commit_message>
ajout page titre, table des matières et intro
</commit_message>
<xml_diff>
--- a/travail_applications_IA.docx
+++ b/travail_applications_IA.docx
@@ -1,6 +1,6 @@
 
 <file path=word/document.xml><?xml version="1.0" encoding="utf-8"?>
-<w:document xmlns:wpc="http://schemas.microsoft.com/office/word/2010/wordprocessingCanvas" xmlns:cx="http://schemas.microsoft.com/office/drawing/2014/chartex" xmlns:cx1="http://schemas.microsoft.com/office/drawing/2015/9/8/chartex" xmlns:cx2="http://schemas.microsoft.com/office/drawing/2015/10/21/chartex" xmlns:cx3="http://schemas.microsoft.com/office/drawing/2016/5/9/chartex" xmlns:cx4="http://schemas.microsoft.com/office/drawing/2016/5/10/chartex" xmlns:cx5="http://schemas.microsoft.com/office/drawing/2016/5/11/chartex" xmlns:cx6="http://schemas.microsoft.com/office/drawing/2016/5/12/chartex" xmlns:cx7="http://schemas.microsoft.com/office/drawing/2016/5/13/chartex" xmlns:cx8="http://schemas.microsoft.com/office/drawing/2016/5/14/chartex" xmlns:mc="http://schemas.openxmlformats.org/markup-compatibility/2006" xmlns:aink="http://schemas.microsoft.com/office/drawing/2016/ink" xmlns:am3d="http://schemas.microsoft.com/office/drawing/2017/model3d" xmlns:o="urn:schemas-microsoft-com:office:office" xmlns:oel="http://schemas.microsoft.com/office/2019/extlst" xmlns:r="http://schemas.openxmlformats.org/officeDocument/2006/relationships" xmlns:m="http://schemas.openxmlformats.org/officeDocument/2006/math" xmlns:v="urn:schemas-microsoft-com:vml" xmlns:wp14="http://schemas.microsoft.com/office/word/2010/wordprocessingDrawing" xmlns:wp="http://schemas.openxmlformats.org/drawingml/2006/wordprocessingDrawing" xmlns:w10="urn:schemas-microsoft-com:office:word" xmlns:w="http://schemas.openxmlformats.org/wordprocessingml/2006/main" xmlns:w14="http://schemas.microsoft.com/office/word/2010/wordml" xmlns:w15="http://schemas.microsoft.com/office/word/2012/wordml" xmlns:w16cex="http://schemas.microsoft.com/office/word/2018/wordml/cex" xmlns:w16cid="http://schemas.microsoft.com/office/word/2016/wordml/cid" xmlns:w16="http://schemas.microsoft.com/office/word/2018/wordml" xmlns:w16du="http://schemas.microsoft.com/office/word/2023/wordml/word16du" xmlns:w16sdtdh="http://schemas.microsoft.com/office/word/2020/wordml/sdtdatahash" xmlns:w16se="http://schemas.microsoft.com/office/word/2015/wordml/symex" xmlns:wpg="http://schemas.microsoft.com/office/word/2010/wordprocessingGroup" xmlns:wpi="http://schemas.microsoft.com/office/word/2010/wordprocessingInk" xmlns:wne="http://schemas.microsoft.com/office/word/2006/wordml" xmlns:wps="http://schemas.microsoft.com/office/word/2010/wordprocessingShape" mc:Ignorable="w14 w15 w16se w16cid w16 w16cex w16sdtdh w16du wp14">
+<w:document xmlns:wpc="http://schemas.microsoft.com/office/word/2010/wordprocessingCanvas" xmlns:cx="http://schemas.microsoft.com/office/drawing/2014/chartex" xmlns:cx1="http://schemas.microsoft.com/office/drawing/2015/9/8/chartex" xmlns:cx2="http://schemas.microsoft.com/office/drawing/2015/10/21/chartex" xmlns:cx3="http://schemas.microsoft.com/office/drawing/2016/5/9/chartex" xmlns:cx4="http://schemas.microsoft.com/office/drawing/2016/5/10/chartex" xmlns:cx5="http://schemas.microsoft.com/office/drawing/2016/5/11/chartex" xmlns:cx6="http://schemas.microsoft.com/office/drawing/2016/5/12/chartex" xmlns:cx7="http://schemas.microsoft.com/office/drawing/2016/5/13/chartex" xmlns:cx8="http://schemas.microsoft.com/office/drawing/2016/5/14/chartex" xmlns:mc="http://schemas.openxmlformats.org/markup-compatibility/2006" xmlns:aink="http://schemas.microsoft.com/office/drawing/2016/ink" xmlns:am3d="http://schemas.microsoft.com/office/drawing/2017/model3d" xmlns:o="urn:schemas-microsoft-com:office:office" xmlns:oel="http://schemas.microsoft.com/office/2019/extlst" xmlns:r="http://schemas.openxmlformats.org/officeDocument/2006/relationships" xmlns:m="http://schemas.openxmlformats.org/officeDocument/2006/math" xmlns:v="urn:schemas-microsoft-com:vml" xmlns:wp14="http://schemas.microsoft.com/office/word/2010/wordprocessingDrawing" xmlns:wp="http://schemas.openxmlformats.org/drawingml/2006/wordprocessingDrawing" xmlns:w10="urn:schemas-microsoft-com:office:word" xmlns:w="http://schemas.openxmlformats.org/wordprocessingml/2006/main" xmlns:w14="http://schemas.microsoft.com/office/word/2010/wordml" xmlns:w15="http://schemas.microsoft.com/office/word/2012/wordml" xmlns:w16cex="http://schemas.microsoft.com/office/word/2018/wordml/cex" xmlns:w16cid="http://schemas.microsoft.com/office/word/2016/wordml/cid" xmlns:w16="http://schemas.microsoft.com/office/word/2018/wordml" xmlns:w16du="http://schemas.microsoft.com/office/word/2023/wordml/word16du" xmlns:w16sdtdh="http://schemas.microsoft.com/office/word/2020/wordml/sdtdatahash" xmlns:w16sdtfl="http://schemas.microsoft.com/office/word/2024/wordml/sdtformatlock" xmlns:w16se="http://schemas.microsoft.com/office/word/2015/wordml/symex" xmlns:wpg="http://schemas.microsoft.com/office/word/2010/wordprocessingGroup" xmlns:wpi="http://schemas.microsoft.com/office/word/2010/wordprocessingInk" xmlns:wne="http://schemas.microsoft.com/office/word/2006/wordml" xmlns:wps="http://schemas.microsoft.com/office/word/2010/wordprocessingShape" mc:Ignorable="w14 w15 w16se w16cid w16 w16cex w16sdtdh w16sdtfl w16du wp14">
   <w:body>
     <w:p>
       <w:pPr>
@@ -253,7 +253,6 @@
         </w:rPr>
         <w:t xml:space="preserve">À </w:t>
       </w:r>
-      <w:proofErr w:type="spellStart"/>
       <w:r>
         <w:rPr>
           <w:rFonts w:ascii="Calibri" w:hAnsi="Calibri" w:cs="Calibri"/>
@@ -264,20 +263,7 @@
           <w:szCs w:val="40"/>
           <w:shd w:val="clear" w:color="auto" w:fill="FFFFFF"/>
         </w:rPr>
-        <w:t>Dominic</w:t>
-      </w:r>
-      <w:proofErr w:type="spellEnd"/>
-      <w:r>
-        <w:rPr>
-          <w:rFonts w:ascii="Calibri" w:hAnsi="Calibri" w:cs="Calibri"/>
-          <w:i/>
-          <w:iCs/>
-          <w:color w:val="000000"/>
-          <w:sz w:val="40"/>
-          <w:szCs w:val="40"/>
-          <w:shd w:val="clear" w:color="auto" w:fill="FFFFFF"/>
-        </w:rPr>
-        <w:t xml:space="preserve"> Raymond</w:t>
+        <w:t>Dominic Raymond</w:t>
       </w:r>
     </w:p>
     <w:p>
@@ -379,53 +365,19 @@
           <w:szCs w:val="40"/>
           <w:shd w:val="clear" w:color="auto" w:fill="FFFFFF"/>
         </w:rPr>
-        <w:t>5</w:t>
-      </w:r>
-      <w:r>
-        <w:rPr>
-          <w:rFonts w:ascii="Calibri" w:hAnsi="Calibri" w:cs="Calibri"/>
-          <w:color w:val="000000"/>
-          <w:sz w:val="40"/>
-          <w:szCs w:val="40"/>
-          <w:shd w:val="clear" w:color="auto" w:fill="FFFFFF"/>
-        </w:rPr>
-        <w:t>-0</w:t>
-      </w:r>
-      <w:r>
-        <w:rPr>
-          <w:rFonts w:ascii="Calibri" w:hAnsi="Calibri" w:cs="Calibri"/>
-          <w:color w:val="000000"/>
-          <w:sz w:val="40"/>
-          <w:szCs w:val="40"/>
-          <w:shd w:val="clear" w:color="auto" w:fill="FFFFFF"/>
-        </w:rPr>
-        <w:t>1</w:t>
-      </w:r>
-      <w:r>
-        <w:rPr>
-          <w:rFonts w:ascii="Calibri" w:hAnsi="Calibri" w:cs="Calibri"/>
-          <w:color w:val="000000"/>
-          <w:sz w:val="40"/>
-          <w:szCs w:val="40"/>
-          <w:shd w:val="clear" w:color="auto" w:fill="FFFFFF"/>
-        </w:rPr>
-        <w:t>-</w:t>
-      </w:r>
-      <w:r>
-        <w:rPr>
-          <w:rFonts w:ascii="Calibri" w:hAnsi="Calibri" w:cs="Calibri"/>
-          <w:color w:val="000000"/>
-          <w:sz w:val="40"/>
-          <w:szCs w:val="40"/>
-          <w:shd w:val="clear" w:color="auto" w:fill="FFFFFF"/>
-        </w:rPr>
-        <w:t>29</w:t>
+        <w:t>5-01-29</w:t>
       </w:r>
     </w:p>
     <w:sdt>
       <w:sdtPr>
         <w:rPr>
-          <w:lang w:val="fr-FR"/>
+          <w:rFonts w:asciiTheme="minorHAnsi" w:eastAsiaTheme="minorHAnsi" w:hAnsiTheme="minorHAnsi" w:cstheme="minorBidi"/>
+          <w:color w:val="auto"/>
+          <w:kern w:val="2"/>
+          <w:sz w:val="22"/>
+          <w:szCs w:val="22"/>
+          <w:lang w:val="fr-FR" w:eastAsia="en-US"/>
+          <w14:ligatures w14:val="standardContextual"/>
         </w:rPr>
         <w:id w:val="-509983781"/>
         <w:docPartObj>
@@ -435,15 +387,8 @@
       </w:sdtPr>
       <w:sdtEndPr>
         <w:rPr>
-          <w:rFonts w:asciiTheme="minorHAnsi" w:eastAsiaTheme="minorHAnsi" w:hAnsiTheme="minorHAnsi" w:cstheme="minorBidi"/>
           <w:b/>
           <w:bCs/>
-          <w:color w:val="auto"/>
-          <w:kern w:val="2"/>
-          <w:sz w:val="22"/>
-          <w:szCs w:val="22"/>
-          <w:lang w:eastAsia="en-US"/>
-          <w14:ligatures w14:val="standardContextual"/>
         </w:rPr>
       </w:sdtEndPr>
       <w:sdtContent>
@@ -459,52 +404,263 @@
           </w:r>
         </w:p>
         <w:p>
-          <w:r>
-            <w:fldChar w:fldCharType="begin"/>
-          </w:r>
-          <w:r>
-            <w:instrText xml:space="preserve"> TOC \o "1-3" \h \z \u </w:instrText>
-          </w:r>
-          <w:r>
-            <w:fldChar w:fldCharType="separate"/>
-          </w:r>
-          <w:r>
-            <w:rPr>
-              <w:b/>
-              <w:bCs/>
-              <w:noProof/>
-              <w:lang w:val="fr-FR"/>
-            </w:rPr>
-            <w:t>Aucune entrée de table des matières n'a été trouvée.</w:t>
-          </w:r>
-          <w:r>
-            <w:rPr>
-              <w:b/>
-              <w:bCs/>
-              <w:lang w:val="fr-FR"/>
-            </w:rPr>
-            <w:fldChar w:fldCharType="end"/>
-          </w:r>
+          <w:fldSimple w:instr=" TOC \o &quot;1-3&quot; \h \z \u ">
+            <w:r>
+              <w:rPr>
+                <w:b/>
+                <w:bCs/>
+                <w:noProof/>
+                <w:lang w:val="fr-FR"/>
+              </w:rPr>
+              <w:t>Aucune entrée de table des matières n'a été trouvée.</w:t>
+            </w:r>
+          </w:fldSimple>
         </w:p>
       </w:sdtContent>
     </w:sdt>
     <w:p>
       <w:pPr>
-        <w:jc w:val="center"/>
-        <w:rPr>
-          <w:rFonts w:ascii="Calibri" w:hAnsi="Calibri" w:cs="Calibri"/>
-          <w:color w:val="000000"/>
-          <w:sz w:val="40"/>
-          <w:szCs w:val="40"/>
-          <w:shd w:val="clear" w:color="auto" w:fill="FFFFFF"/>
-        </w:rPr>
-      </w:pPr>
-      <w:r>
-        <w:rPr>
-          <w:rFonts w:ascii="Calibri" w:hAnsi="Calibri" w:cs="Calibri"/>
-          <w:color w:val="000000"/>
-          <w:sz w:val="40"/>
-          <w:szCs w:val="40"/>
+        <w:rPr>
+          <w:rFonts w:ascii="Calibri" w:hAnsi="Calibri" w:cs="Calibri"/>
+          <w:color w:val="000000"/>
+          <w:sz w:val="40"/>
+          <w:szCs w:val="40"/>
+          <w:shd w:val="clear" w:color="auto" w:fill="FFFFFF"/>
+        </w:rPr>
+        <w:sectPr>
+          <w:pgSz w:w="12240" w:h="15840"/>
+          <w:pgMar w:top="1440" w:right="1800" w:bottom="1440" w:left="1800" w:header="708" w:footer="708" w:gutter="0"/>
+          <w:cols w:space="708"/>
+          <w:docGrid w:linePitch="360"/>
+        </w:sectPr>
+      </w:pPr>
+    </w:p>
+    <w:p>
+      <w:pPr>
+        <w:pStyle w:val="Titre1"/>
+        <w:rPr>
+          <w:shd w:val="clear" w:color="auto" w:fill="FFFFFF"/>
+        </w:rPr>
+      </w:pPr>
+      <w:r>
+        <w:rPr>
+          <w:shd w:val="clear" w:color="auto" w:fill="FFFFFF"/>
+        </w:rPr>
+        <w:lastRenderedPageBreak/>
+        <w:t>Introduction</w:t>
+      </w:r>
+    </w:p>
+    <w:p>
+      <w:r>
+        <w:t>Au cours des cinq dernières années, le domaine de l’IA a réalisé des progrès majeurs dans presque tous</w:t>
+      </w:r>
+      <w:r>
+        <w:t xml:space="preserve"> les domaines existants aujourd’hui</w:t>
+      </w:r>
+      <w:r>
+        <w:t>, notamment la vision, la reconnaissance et la génération de la parole, le traitement du langage naturel la génération d’images et de vidéos, les systèmes multi-agents, la planification, la prise de décision et l’intégration de la vision et du contrôle moteur pour la robotique. En outre, des applications révolutionnaires ont émergé dans divers domaines, notamment les jeux, le diagnostic médical, les systèmes logistiques, la conduite autonome, la traduction linguistique et l’assistance personnelle interactive.</w:t>
+      </w:r>
+      <w:r>
+        <w:t xml:space="preserve"> On garde surtout en tête la création </w:t>
+      </w:r>
+      <w:r>
+        <w:t>de l’assistant Chatgpt</w:t>
+      </w:r>
+      <w:r>
+        <w:t xml:space="preserve"> qui de par </w:t>
+      </w:r>
+      <w:r>
+        <w:t>sa</w:t>
+      </w:r>
+      <w:r>
+        <w:t xml:space="preserve"> conception, </w:t>
+      </w:r>
+      <w:r>
+        <w:t>regroupe</w:t>
+      </w:r>
+      <w:r>
+        <w:t xml:space="preserve"> toutes les avancées </w:t>
+      </w:r>
+      <w:r>
+        <w:t>technologiques depuis 30 ans</w:t>
+      </w:r>
+      <w:r>
+        <w:t xml:space="preserve"> et qui présente tous les progrès menés en apprentissage profond</w:t>
+      </w:r>
+      <w:r>
+        <w:t xml:space="preserve"> et en d’autres systèmes d’apprentissage</w:t>
+      </w:r>
+      <w:r>
+        <w:t>.</w:t>
+      </w:r>
+      <w:r>
+        <w:t xml:space="preserve"> </w:t>
+      </w:r>
+      <w:r>
+        <w:t xml:space="preserve">Cela est dû à </w:t>
+      </w:r>
+      <w:r>
+        <w:t>l</w:t>
+      </w:r>
+      <w:r>
+        <w:t>'augmentation des capacités de calcul et l'accès à des ensembles de données toujours plus vastes</w:t>
+      </w:r>
+      <w:r>
+        <w:t xml:space="preserve">. </w:t>
+      </w:r>
+      <w:r>
+        <w:t xml:space="preserve">Mais </w:t>
+      </w:r>
+      <w:r>
+        <w:t xml:space="preserve">avec toutes ces avancées technologiques vient une inquiétude </w:t>
+      </w:r>
+      <w:r>
+        <w:t xml:space="preserve">de la part du public </w:t>
+      </w:r>
+      <w:r>
+        <w:t>car</w:t>
+      </w:r>
+      <w:r>
+        <w:t xml:space="preserve"> </w:t>
+      </w:r>
+      <w:r>
+        <w:t>l’émergence d’un</w:t>
+      </w:r>
+      <w:r>
+        <w:t xml:space="preserve"> programme </w:t>
+      </w:r>
+      <w:r>
+        <w:t>avec une telle capacité d’apprentissage</w:t>
+      </w:r>
+      <w:r>
+        <w:t xml:space="preserve"> a fini par mettre en danger de nombreu</w:t>
+      </w:r>
+      <w:r>
+        <w:t xml:space="preserve">x </w:t>
+      </w:r>
+      <w:r>
+        <w:t>domaines d’emplois</w:t>
+      </w:r>
+      <w:r>
+        <w:t xml:space="preserve"> partout dans le monde, ce qui </w:t>
+      </w:r>
+      <w:r>
+        <w:t xml:space="preserve">pour certains vient contredire </w:t>
+      </w:r>
+      <w:r>
+        <w:t xml:space="preserve">le principe </w:t>
+      </w:r>
+      <w:r>
+        <w:t xml:space="preserve">de bien-être </w:t>
+      </w:r>
+      <w:r>
+        <w:t xml:space="preserve">ou de solidarité </w:t>
+      </w:r>
+      <w:r>
+        <w:t xml:space="preserve">que l’IA prétend respecter. </w:t>
+      </w:r>
+      <w:r>
+        <w:t xml:space="preserve">Ainsi, </w:t>
+      </w:r>
+      <w:r>
+        <w:t xml:space="preserve">est-ce-que </w:t>
+      </w:r>
+      <w:r>
+        <w:t xml:space="preserve">l’IA et l’apprentissage automatique </w:t>
+      </w:r>
+      <w:r>
+        <w:t xml:space="preserve">en général </w:t>
+      </w:r>
+      <w:r>
+        <w:t>met en doute son évolution au cours de 5 dernières années.</w:t>
+      </w:r>
+      <w:r>
+        <w:t xml:space="preserve"> De mon point de vue, il serait dure de dire </w:t>
+      </w:r>
+      <w:r>
+        <w:t xml:space="preserve">que l’apprentissage automatique </w:t>
+      </w:r>
+      <w:r>
+        <w:t>n’a</w:t>
+      </w:r>
+      <w:r>
+        <w:t>pporte aucun bénéfice dans plusieurs domaines</w:t>
+      </w:r>
+      <w:r>
+        <w:t xml:space="preserve">. </w:t>
+      </w:r>
+      <w:r>
+        <w:t>On peut le voir notamment</w:t>
+      </w:r>
+      <w:r>
+        <w:t xml:space="preserve"> en </w:t>
+      </w:r>
+      <w:r>
+        <w:t xml:space="preserve">abordant </w:t>
+      </w:r>
+      <w:r>
+        <w:t>plusieurs exemples d’utilisation</w:t>
+      </w:r>
+      <w:r>
+        <w:t>s</w:t>
+      </w:r>
+      <w:r>
+        <w:t xml:space="preserve"> concrètes </w:t>
+      </w:r>
+      <w:r>
+        <w:t>de l’</w:t>
+      </w:r>
+      <w:r>
+        <w:t>IA</w:t>
+      </w:r>
+      <w:r>
+        <w:t xml:space="preserve"> dans 3 domaines spécifiques et en expliquant notre vision </w:t>
+      </w:r>
+      <w:r>
+        <w:t>de ce que serait censé être une bonne IA pédagogique.</w:t>
+      </w:r>
+    </w:p>
+    <w:p>
+      <w:pPr>
+        <w:pStyle w:val="Titre1"/>
+      </w:pPr>
+      <w:r>
+        <w:t xml:space="preserve">Utilisations concrètes de l’apprentissage </w:t>
+      </w:r>
+      <w:r>
+        <w:t>automatique</w:t>
+      </w:r>
+      <w:r>
+        <w:t xml:space="preserve"> dans 3 secteurs d’activités</w:t>
+      </w:r>
+    </w:p>
+    <w:p>
+      <w:pPr>
+        <w:pStyle w:val="Titre2"/>
+        <w:rPr>
+          <w:i/>
+          <w:iCs/>
+        </w:rPr>
+      </w:pPr>
+      <w:r>
+        <w:rPr>
+          <w:i/>
+          <w:iCs/>
+        </w:rPr>
+        <w:t>Agriculture</w:t>
+      </w:r>
+    </w:p>
+    <w:p/>
+    <w:p/>
+    <w:p>
+      <w:pPr>
+        <w:pStyle w:val="Titre1"/>
+        <w:rPr>
+          <w:shd w:val="clear" w:color="auto" w:fill="FFFFFF"/>
+        </w:rPr>
+      </w:pPr>
+      <w:r>
+        <w:rPr>
           <w:shd w:val="clear" w:color="auto" w:fill="FFFFFF"/>
         </w:rPr>
         <w:br w:type="page"/>
@@ -523,7 +679,7 @@
 </file>
 
 <file path=word/styles.xml><?xml version="1.0" encoding="utf-8"?>
-<w:styles xmlns:mc="http://schemas.openxmlformats.org/markup-compatibility/2006" xmlns:r="http://schemas.openxmlformats.org/officeDocument/2006/relationships" xmlns:w="http://schemas.openxmlformats.org/wordprocessingml/2006/main" xmlns:w14="http://schemas.microsoft.com/office/word/2010/wordml" xmlns:w15="http://schemas.microsoft.com/office/word/2012/wordml" xmlns:w16cex="http://schemas.microsoft.com/office/word/2018/wordml/cex" xmlns:w16cid="http://schemas.microsoft.com/office/word/2016/wordml/cid" xmlns:w16="http://schemas.microsoft.com/office/word/2018/wordml" xmlns:w16du="http://schemas.microsoft.com/office/word/2023/wordml/word16du" xmlns:w16sdtdh="http://schemas.microsoft.com/office/word/2020/wordml/sdtdatahash" xmlns:w16se="http://schemas.microsoft.com/office/word/2015/wordml/symex" mc:Ignorable="w14 w15 w16se w16cid w16 w16cex w16sdtdh w16du">
+<w:styles xmlns:mc="http://schemas.openxmlformats.org/markup-compatibility/2006" xmlns:r="http://schemas.openxmlformats.org/officeDocument/2006/relationships" xmlns:w="http://schemas.openxmlformats.org/wordprocessingml/2006/main" xmlns:w14="http://schemas.microsoft.com/office/word/2010/wordml" xmlns:w15="http://schemas.microsoft.com/office/word/2012/wordml" xmlns:w16cex="http://schemas.microsoft.com/office/word/2018/wordml/cex" xmlns:w16cid="http://schemas.microsoft.com/office/word/2016/wordml/cid" xmlns:w16="http://schemas.microsoft.com/office/word/2018/wordml" xmlns:w16du="http://schemas.microsoft.com/office/word/2023/wordml/word16du" xmlns:w16sdtdh="http://schemas.microsoft.com/office/word/2020/wordml/sdtdatahash" xmlns:w16sdtfl="http://schemas.microsoft.com/office/word/2024/wordml/sdtformatlock" xmlns:w16se="http://schemas.microsoft.com/office/word/2015/wordml/symex" mc:Ignorable="w14 w15 w16se w16cid w16 w16cex w16sdtdh w16sdtfl w16du">
   <w:docDefaults>
     <w:rPrDefault>
       <w:rPr>
@@ -958,7 +1114,6 @@
     <w:next w:val="Normal"/>
     <w:link w:val="Titre2Car"/>
     <w:uiPriority w:val="9"/>
-    <w:semiHidden/>
     <w:unhideWhenUsed/>
     <w:qFormat/>
     <w:rsid w:val="00ED39D2"/>
@@ -1186,7 +1341,6 @@
     <w:basedOn w:val="Policepardfaut"/>
     <w:link w:val="Titre2"/>
     <w:uiPriority w:val="9"/>
-    <w:semiHidden/>
     <w:rsid w:val="00ED39D2"/>
     <w:rPr>
       <w:rFonts w:asciiTheme="majorHAnsi" w:eastAsiaTheme="majorEastAsia" w:hAnsiTheme="majorHAnsi" w:cstheme="majorBidi"/>

</xml_diff>

<commit_message>
update travail application IA debut partie 2
</commit_message>
<xml_diff>
--- a/travail_applications_IA.docx
+++ b/travail_applications_IA.docx
@@ -253,6 +253,7 @@
         </w:rPr>
         <w:t xml:space="preserve">À </w:t>
       </w:r>
+      <w:proofErr w:type="spellStart"/>
       <w:r>
         <w:rPr>
           <w:rFonts w:ascii="Calibri" w:hAnsi="Calibri" w:cs="Calibri"/>
@@ -263,7 +264,20 @@
           <w:szCs w:val="40"/>
           <w:shd w:val="clear" w:color="auto" w:fill="FFFFFF"/>
         </w:rPr>
-        <w:t>Dominic Raymond</w:t>
+        <w:t>Dominic</w:t>
+      </w:r>
+      <w:proofErr w:type="spellEnd"/>
+      <w:r>
+        <w:rPr>
+          <w:rFonts w:ascii="Calibri" w:hAnsi="Calibri" w:cs="Calibri"/>
+          <w:i/>
+          <w:iCs/>
+          <w:color w:val="000000"/>
+          <w:sz w:val="40"/>
+          <w:szCs w:val="40"/>
+          <w:shd w:val="clear" w:color="auto" w:fill="FFFFFF"/>
+        </w:rPr>
+        <w:t xml:space="preserve"> Raymond</w:t>
       </w:r>
     </w:p>
     <w:p>
@@ -404,6 +418,15 @@
           </w:r>
         </w:p>
         <w:p>
+          <w:pPr>
+            <w:pStyle w:val="TM1"/>
+            <w:tabs>
+              <w:tab w:val="right" w:leader="dot" w:pos="8630"/>
+            </w:tabs>
+            <w:rPr>
+              <w:noProof/>
+            </w:rPr>
+          </w:pPr>
           <w:r>
             <w:fldChar w:fldCharType="begin"/>
           </w:r>
@@ -413,15 +436,204 @@
           <w:r>
             <w:fldChar w:fldCharType="separate"/>
           </w:r>
-          <w:r>
+          <w:hyperlink w:anchor="_Toc189400012" w:history="1">
+            <w:r>
+              <w:rPr>
+                <w:rStyle w:val="Hyperlien"/>
+                <w:noProof/>
+                <w:shd w:val="clear" w:color="auto" w:fill="FFFFFF"/>
+              </w:rPr>
+              <w:t>Introduction</w:t>
+            </w:r>
+            <w:r>
+              <w:rPr>
+                <w:noProof/>
+                <w:webHidden/>
+              </w:rPr>
+              <w:tab/>
+            </w:r>
+            <w:r>
+              <w:rPr>
+                <w:noProof/>
+                <w:webHidden/>
+              </w:rPr>
+              <w:fldChar w:fldCharType="begin"/>
+            </w:r>
+            <w:r>
+              <w:rPr>
+                <w:noProof/>
+                <w:webHidden/>
+              </w:rPr>
+              <w:instrText xml:space="preserve"> PAGEREF _Toc189400012 \h </w:instrText>
+            </w:r>
+            <w:r>
+              <w:rPr>
+                <w:noProof/>
+                <w:webHidden/>
+              </w:rPr>
+            </w:r>
+            <w:r>
+              <w:rPr>
+                <w:noProof/>
+                <w:webHidden/>
+              </w:rPr>
+              <w:fldChar w:fldCharType="separate"/>
+            </w:r>
+            <w:r>
+              <w:rPr>
+                <w:noProof/>
+                <w:webHidden/>
+              </w:rPr>
+              <w:t>3</w:t>
+            </w:r>
+            <w:r>
+              <w:rPr>
+                <w:noProof/>
+                <w:webHidden/>
+              </w:rPr>
+              <w:fldChar w:fldCharType="end"/>
+            </w:r>
+          </w:hyperlink>
+        </w:p>
+        <w:p>
+          <w:pPr>
+            <w:pStyle w:val="TM1"/>
+            <w:tabs>
+              <w:tab w:val="right" w:leader="dot" w:pos="8630"/>
+            </w:tabs>
             <w:rPr>
-              <w:b/>
-              <w:bCs/>
               <w:noProof/>
-              <w:lang w:val="fr-FR"/>
             </w:rPr>
-            <w:t>Aucune entrée de table des matières n'a été trouvée.</w:t>
-          </w:r>
+          </w:pPr>
+          <w:hyperlink w:anchor="_Toc189400013" w:history="1">
+            <w:r>
+              <w:rPr>
+                <w:rStyle w:val="Hyperlien"/>
+                <w:noProof/>
+              </w:rPr>
+              <w:t>Utilisations concrètes de l’apprentissage automatique dans 3 secteurs d’activités</w:t>
+            </w:r>
+            <w:r>
+              <w:rPr>
+                <w:noProof/>
+                <w:webHidden/>
+              </w:rPr>
+              <w:tab/>
+            </w:r>
+            <w:r>
+              <w:rPr>
+                <w:noProof/>
+                <w:webHidden/>
+              </w:rPr>
+              <w:fldChar w:fldCharType="begin"/>
+            </w:r>
+            <w:r>
+              <w:rPr>
+                <w:noProof/>
+                <w:webHidden/>
+              </w:rPr>
+              <w:instrText xml:space="preserve"> PAGEREF _Toc189400013 \h </w:instrText>
+            </w:r>
+            <w:r>
+              <w:rPr>
+                <w:noProof/>
+                <w:webHidden/>
+              </w:rPr>
+            </w:r>
+            <w:r>
+              <w:rPr>
+                <w:noProof/>
+                <w:webHidden/>
+              </w:rPr>
+              <w:fldChar w:fldCharType="separate"/>
+            </w:r>
+            <w:r>
+              <w:rPr>
+                <w:noProof/>
+                <w:webHidden/>
+              </w:rPr>
+              <w:t>4</w:t>
+            </w:r>
+            <w:r>
+              <w:rPr>
+                <w:noProof/>
+                <w:webHidden/>
+              </w:rPr>
+              <w:fldChar w:fldCharType="end"/>
+            </w:r>
+          </w:hyperlink>
+        </w:p>
+        <w:p>
+          <w:pPr>
+            <w:pStyle w:val="TM2"/>
+            <w:tabs>
+              <w:tab w:val="right" w:leader="dot" w:pos="8630"/>
+            </w:tabs>
+            <w:rPr>
+              <w:noProof/>
+            </w:rPr>
+          </w:pPr>
+          <w:hyperlink w:anchor="_Toc189400014" w:history="1">
+            <w:r>
+              <w:rPr>
+                <w:rStyle w:val="Hyperlien"/>
+                <w:i/>
+                <w:iCs/>
+                <w:noProof/>
+              </w:rPr>
+              <w:t>Agriculture</w:t>
+            </w:r>
+            <w:r>
+              <w:rPr>
+                <w:noProof/>
+                <w:webHidden/>
+              </w:rPr>
+              <w:tab/>
+            </w:r>
+            <w:r>
+              <w:rPr>
+                <w:noProof/>
+                <w:webHidden/>
+              </w:rPr>
+              <w:fldChar w:fldCharType="begin"/>
+            </w:r>
+            <w:r>
+              <w:rPr>
+                <w:noProof/>
+                <w:webHidden/>
+              </w:rPr>
+              <w:instrText xml:space="preserve"> PAGEREF _Toc189400014 \h </w:instrText>
+            </w:r>
+            <w:r>
+              <w:rPr>
+                <w:noProof/>
+                <w:webHidden/>
+              </w:rPr>
+            </w:r>
+            <w:r>
+              <w:rPr>
+                <w:noProof/>
+                <w:webHidden/>
+              </w:rPr>
+              <w:fldChar w:fldCharType="separate"/>
+            </w:r>
+            <w:r>
+              <w:rPr>
+                <w:noProof/>
+                <w:webHidden/>
+              </w:rPr>
+              <w:t>4</w:t>
+            </w:r>
+            <w:r>
+              <w:rPr>
+                <w:noProof/>
+                <w:webHidden/>
+              </w:rPr>
+              <w:fldChar w:fldCharType="end"/>
+            </w:r>
+          </w:hyperlink>
+        </w:p>
+        <w:p>
           <w:r>
             <w:rPr>
               <w:b/>
@@ -458,6 +670,7 @@
           <w:shd w:val="clear" w:color="auto" w:fill="FFFFFF"/>
         </w:rPr>
       </w:pPr>
+      <w:bookmarkStart w:id="0" w:name="_Toc189400012"/>
       <w:r>
         <w:rPr>
           <w:shd w:val="clear" w:color="auto" w:fill="FFFFFF"/>
@@ -465,6 +678,7 @@
         <w:lastRenderedPageBreak/>
         <w:t>Introduction</w:t>
       </w:r>
+      <w:bookmarkEnd w:id="0"/>
     </w:p>
     <w:p>
       <w:pPr>
@@ -488,8 +702,13 @@
         <w:t xml:space="preserve"> On garde surtout en tête la création </w:t>
       </w:r>
       <w:r>
-        <w:t>de l’assistant Chatgpt</w:t>
-      </w:r>
+        <w:t xml:space="preserve">de l’assistant </w:t>
+      </w:r>
+      <w:proofErr w:type="spellStart"/>
+      <w:r>
+        <w:t>Chatgpt</w:t>
+      </w:r>
+      <w:proofErr w:type="spellEnd"/>
       <w:r>
         <w:t xml:space="preserve"> qui de par </w:t>
       </w:r>
@@ -649,6 +868,7 @@
       <w:pPr>
         <w:pStyle w:val="Titre1"/>
       </w:pPr>
+      <w:bookmarkStart w:id="1" w:name="_Toc189400013"/>
       <w:r>
         <w:t xml:space="preserve">Utilisations concrètes de l’apprentissage </w:t>
       </w:r>
@@ -658,6 +878,7 @@
       <w:r>
         <w:t xml:space="preserve"> dans 3 secteurs d’activités</w:t>
       </w:r>
+      <w:bookmarkEnd w:id="1"/>
     </w:p>
     <w:p>
       <w:pPr>
@@ -667,6 +888,7 @@
           <w:iCs/>
         </w:rPr>
       </w:pPr>
+      <w:bookmarkStart w:id="2" w:name="_Toc189400014"/>
       <w:r>
         <w:rPr>
           <w:i/>
@@ -674,6 +896,7 @@
         </w:rPr>
         <w:t>Agriculture</w:t>
       </w:r>
+      <w:bookmarkEnd w:id="2"/>
     </w:p>
     <w:p>
       <w:r>
@@ -766,16 +989,7 @@
         <w:t xml:space="preserve"> </w:t>
       </w:r>
       <w:r>
-        <w:t>et</w:t>
-      </w:r>
-      <w:r>
-        <w:t xml:space="preserve"> les</w:t>
-      </w:r>
-      <w:r>
-        <w:t xml:space="preserve"> étiquet</w:t>
-      </w:r>
-      <w:r>
-        <w:t>er</w:t>
+        <w:t>et les étiqueter</w:t>
       </w:r>
       <w:r>
         <w:t xml:space="preserve"> en plusieurs catégorie</w:t>
@@ -811,6 +1025,237 @@
     <w:p/>
     <w:p/>
     <w:p/>
+    <w:p>
+      <w:pPr>
+        <w:pStyle w:val="Titre1"/>
+        <w:rPr>
+          <w:shd w:val="clear" w:color="auto" w:fill="FFFFFF"/>
+        </w:rPr>
+        <w:sectPr>
+          <w:pgSz w:w="12240" w:h="15840"/>
+          <w:pgMar w:top="1440" w:right="1800" w:bottom="1440" w:left="1800" w:header="708" w:footer="708" w:gutter="0"/>
+          <w:cols w:space="708"/>
+          <w:docGrid w:linePitch="360"/>
+        </w:sectPr>
+      </w:pPr>
+    </w:p>
+    <w:p>
+      <w:pPr>
+        <w:pStyle w:val="Titre1"/>
+      </w:pPr>
+      <w:r>
+        <w:lastRenderedPageBreak/>
+        <w:t>N</w:t>
+      </w:r>
+      <w:r>
+        <w:t xml:space="preserve">otre vision de ce que pourrait être un bon produit IA pédagogique </w:t>
+      </w:r>
+    </w:p>
+    <w:p/>
+    <w:p>
+      <w:r>
+        <w:t>Il devrait avant tout rester abordable pour n’importe quelle communauté à travers le monde</w:t>
+      </w:r>
+      <w:r>
+        <w:t xml:space="preserve"> quand on sait que des outils comme </w:t>
+      </w:r>
+      <w:proofErr w:type="spellStart"/>
+      <w:r>
+        <w:t>Chatgpt</w:t>
+      </w:r>
+      <w:proofErr w:type="spellEnd"/>
+      <w:r>
+        <w:t xml:space="preserve"> </w:t>
+      </w:r>
+      <w:r>
+        <w:t xml:space="preserve">possède un usage gratuit il devrait en être de même pour un outil se voulant </w:t>
+      </w:r>
+      <w:r>
+        <w:t>utilisable pour tou</w:t>
+      </w:r>
+      <w:r>
+        <w:t>s</w:t>
+      </w:r>
+      <w:r>
+        <w:t xml:space="preserve"> types d’élèves</w:t>
+      </w:r>
+      <w:r>
+        <w:t>.</w:t>
+      </w:r>
+      <w:r>
+        <w:t xml:space="preserve"> Il devrait aussi s’appuyer sur </w:t>
+      </w:r>
+      <w:r>
+        <w:t>les travaux</w:t>
+      </w:r>
+      <w:r>
+        <w:t xml:space="preserve"> et exercices</w:t>
+      </w:r>
+      <w:r>
+        <w:t xml:space="preserve"> donnés par les profs </w:t>
+      </w:r>
+      <w:r>
+        <w:t xml:space="preserve">de même que les corrigés pour </w:t>
+      </w:r>
+      <w:r>
+        <w:t xml:space="preserve">mieux </w:t>
+      </w:r>
+      <w:r>
+        <w:t>m</w:t>
+      </w:r>
+      <w:r>
+        <w:t>aitriser les interaction</w:t>
+      </w:r>
+      <w:r>
+        <w:t xml:space="preserve">s avec les élèves ne comprenant </w:t>
+      </w:r>
+      <w:r>
+        <w:t xml:space="preserve">pas des exercices qui se différencie trop de ceux trouvables sur </w:t>
+      </w:r>
+      <w:r>
+        <w:t>le net</w:t>
+      </w:r>
+      <w:r>
+        <w:t>.</w:t>
+      </w:r>
+      <w:r>
+        <w:t xml:space="preserve"> Pareil pour les techniques de triche</w:t>
+      </w:r>
+      <w:r>
+        <w:t xml:space="preserve">, l’IA pourrait se faire aider par les profs </w:t>
+      </w:r>
+      <w:r>
+        <w:t xml:space="preserve">afin de pouvoir </w:t>
+      </w:r>
+      <w:r>
+        <w:t xml:space="preserve">créer des algorithmes capables de repérer des incohérences dans les demandes formulées </w:t>
+      </w:r>
+      <w:r>
+        <w:t xml:space="preserve">ou </w:t>
+      </w:r>
+      <w:proofErr w:type="spellStart"/>
+      <w:r>
+        <w:t>des</w:t>
+      </w:r>
+      <w:proofErr w:type="spellEnd"/>
+      <w:r>
+        <w:t xml:space="preserve"> anomalies dans le temps pris par les élèves pour répondre aux questio</w:t>
+      </w:r>
+      <w:r>
+        <w:t>ns.</w:t>
+      </w:r>
+      <w:r>
+        <w:t xml:space="preserve"> </w:t>
+      </w:r>
+      <w:r>
+        <w:t>Il devrait</w:t>
+      </w:r>
+      <w:r>
+        <w:t xml:space="preserve"> aussi posséd</w:t>
+      </w:r>
+      <w:r>
+        <w:t>e</w:t>
+      </w:r>
+      <w:r>
+        <w:t>r une interface plus ac</w:t>
+      </w:r>
+      <w:r>
+        <w:t>c</w:t>
+      </w:r>
+      <w:r>
+        <w:t>essible pour</w:t>
+      </w:r>
+      <w:r>
+        <w:t xml:space="preserve"> les</w:t>
+      </w:r>
+      <w:r>
+        <w:t xml:space="preserve"> </w:t>
+      </w:r>
+      <w:r>
+        <w:t>étudiants beaucoup plus jeun</w:t>
+      </w:r>
+      <w:r>
+        <w:t xml:space="preserve">e </w:t>
+      </w:r>
+      <w:r>
+        <w:t xml:space="preserve">et pouvoir </w:t>
+      </w:r>
+      <w:r>
+        <w:t>leur retourner</w:t>
+      </w:r>
+      <w:r>
+        <w:t xml:space="preserve"> </w:t>
+      </w:r>
+      <w:r>
+        <w:t xml:space="preserve">des résultats </w:t>
+      </w:r>
+      <w:r>
+        <w:t>qui prend en compte l’âge et l</w:t>
+      </w:r>
+      <w:r>
+        <w:t xml:space="preserve">es compétences de l’élève </w:t>
+      </w:r>
+      <w:r>
+        <w:t>pour leur expliquer le résultat</w:t>
+      </w:r>
+      <w:r>
+        <w:t xml:space="preserve"> qui a été donnée par le système. </w:t>
+      </w:r>
+      <w:r>
+        <w:t xml:space="preserve">Cet outil pourrait aussi avoir comme </w:t>
+      </w:r>
+      <w:r>
+        <w:t>capacités de pouvoir rediriger l’élève vers une</w:t>
+      </w:r>
+      <w:r>
+        <w:t xml:space="preserve"> personne ressource </w:t>
+      </w:r>
+      <w:r>
+        <w:t xml:space="preserve">qui a plus de chances de connaître la réponse à la question de l’élève si </w:t>
+      </w:r>
+      <w:r>
+        <w:t>toute</w:t>
+      </w:r>
+      <w:r>
+        <w:t>s</w:t>
+      </w:r>
+      <w:r>
+        <w:t xml:space="preserve"> les tentatives </w:t>
+      </w:r>
+      <w:r>
+        <w:t xml:space="preserve">de la machine restent incomprises </w:t>
+      </w:r>
+      <w:r>
+        <w:t>de l’élève.</w:t>
+      </w:r>
+      <w:r>
+        <w:t xml:space="preserve"> Il ne faudrait pas que les </w:t>
+      </w:r>
+      <w:r>
+        <w:t>élèves plus jeunes</w:t>
+      </w:r>
+      <w:r>
+        <w:t xml:space="preserve"> </w:t>
+      </w:r>
+      <w:r>
+        <w:t xml:space="preserve">puissent avoir accès à du contenu plus </w:t>
+      </w:r>
+      <w:r>
+        <w:t xml:space="preserve">offensant </w:t>
+      </w:r>
+      <w:r>
+        <w:t>ou qui seraient trop en avance sur la matière à l’étude</w:t>
+      </w:r>
+      <w:r>
+        <w:t>. Ce serait dans le seul but</w:t>
+      </w:r>
+      <w:r>
+        <w:t xml:space="preserve"> d’éviter </w:t>
+      </w:r>
+      <w:r>
+        <w:t>tout ralentissement dans l’apprentissage personnel de l’élève.</w:t>
+      </w:r>
+    </w:p>
     <w:p>
       <w:pPr>
         <w:pStyle w:val="Titre1"/>
@@ -1580,6 +2025,7 @@
   <w:style w:type="character" w:default="1" w:styleId="Policepardfaut">
     <w:name w:val="Default Paragraph Font"/>
     <w:uiPriority w:val="1"/>
+    <w:semiHidden/>
     <w:unhideWhenUsed/>
   </w:style>
   <w:style w:type="table" w:default="1" w:styleId="TableauNormal">
@@ -1926,6 +2372,61 @@
       <w:kern w:val="0"/>
       <w:sz w:val="32"/>
       <w:szCs w:val="32"/>
+      <w:lang w:eastAsia="fr-CA"/>
+      <w14:ligatures w14:val="none"/>
+    </w:rPr>
+  </w:style>
+  <w:style w:type="paragraph" w:styleId="TM1">
+    <w:name w:val="toc 1"/>
+    <w:basedOn w:val="Normal"/>
+    <w:next w:val="Normal"/>
+    <w:autoRedefine/>
+    <w:uiPriority w:val="39"/>
+    <w:unhideWhenUsed/>
+    <w:rsid w:val="00F95D0E"/>
+    <w:pPr>
+      <w:spacing w:after="100"/>
+    </w:pPr>
+  </w:style>
+  <w:style w:type="paragraph" w:styleId="TM2">
+    <w:name w:val="toc 2"/>
+    <w:basedOn w:val="Normal"/>
+    <w:next w:val="Normal"/>
+    <w:autoRedefine/>
+    <w:uiPriority w:val="39"/>
+    <w:unhideWhenUsed/>
+    <w:rsid w:val="00F95D0E"/>
+    <w:pPr>
+      <w:spacing w:after="100"/>
+      <w:ind w:left="220"/>
+    </w:pPr>
+  </w:style>
+  <w:style w:type="character" w:styleId="Hyperlien">
+    <w:name w:val="Hyperlink"/>
+    <w:basedOn w:val="Policepardfaut"/>
+    <w:uiPriority w:val="99"/>
+    <w:unhideWhenUsed/>
+    <w:rsid w:val="00F95D0E"/>
+    <w:rPr>
+      <w:color w:val="467886" w:themeColor="hyperlink"/>
+      <w:u w:val="single"/>
+    </w:rPr>
+  </w:style>
+  <w:style w:type="paragraph" w:styleId="TM3">
+    <w:name w:val="toc 3"/>
+    <w:basedOn w:val="Normal"/>
+    <w:next w:val="Normal"/>
+    <w:autoRedefine/>
+    <w:uiPriority w:val="39"/>
+    <w:unhideWhenUsed/>
+    <w:rsid w:val="00F95D0E"/>
+    <w:pPr>
+      <w:spacing w:after="100"/>
+      <w:ind w:left="440"/>
+    </w:pPr>
+    <w:rPr>
+      <w:rFonts w:eastAsiaTheme="minorEastAsia" w:cs="Times New Roman"/>
+      <w:kern w:val="0"/>
       <w:lang w:eastAsia="fr-CA"/>
       <w14:ligatures w14:val="none"/>
     </w:rPr>

</xml_diff>